<commit_message>
Add new git repository
</commit_message>
<xml_diff>
--- a/Resume.docx
+++ b/Resume.docx
@@ -1144,11 +1144,6 @@
       </w:r>
     </w:p>
     <w:p>
-      <w:pPr>
-        <w:rPr>
-          <w:rStyle w:val="Hyperlink"/>
-        </w:rPr>
-      </w:pPr>
       <w:r>
         <w:rPr>
           <w:rFonts w:ascii="Arial" w:hAnsi="Arial" w:cs="Arial"/>
@@ -1183,7 +1178,7 @@
           <w:rPr>
             <w:rStyle w:val="Hyperlink"/>
           </w:rPr>
-          <w:t>https://github.com/An-Nguyen-profile?tab=repositories</w:t>
+          <w:t>https://github.com/An-Nguyen-profile-umn</w:t>
         </w:r>
       </w:hyperlink>
     </w:p>

</xml_diff>

<commit_message>
Add experience at Telsoft and CH Robinson
</commit_message>
<xml_diff>
--- a/Resume.docx
+++ b/Resume.docx
@@ -1,6 +1,6 @@
 
 <file path=word/document.xml><?xml version="1.0" encoding="utf-8"?>
-<w:document xmlns:wpc="http://schemas.microsoft.com/office/word/2010/wordprocessingCanvas" xmlns:cx="http://schemas.microsoft.com/office/drawing/2014/chartex" xmlns:cx1="http://schemas.microsoft.com/office/drawing/2015/9/8/chartex" xmlns:cx2="http://schemas.microsoft.com/office/drawing/2015/10/21/chartex" xmlns:cx3="http://schemas.microsoft.com/office/drawing/2016/5/9/chartex" xmlns:cx4="http://schemas.microsoft.com/office/drawing/2016/5/10/chartex" xmlns:cx5="http://schemas.microsoft.com/office/drawing/2016/5/11/chartex" xmlns:cx6="http://schemas.microsoft.com/office/drawing/2016/5/12/chartex" xmlns:cx7="http://schemas.microsoft.com/office/drawing/2016/5/13/chartex" xmlns:cx8="http://schemas.microsoft.com/office/drawing/2016/5/14/chartex" xmlns:mc="http://schemas.openxmlformats.org/markup-compatibility/2006" xmlns:aink="http://schemas.microsoft.com/office/drawing/2016/ink" xmlns:am3d="http://schemas.microsoft.com/office/drawing/2017/model3d" xmlns:o="urn:schemas-microsoft-com:office:office" xmlns:r="http://schemas.openxmlformats.org/officeDocument/2006/relationships" xmlns:m="http://schemas.openxmlformats.org/officeDocument/2006/math" xmlns:v="urn:schemas-microsoft-com:vml" xmlns:wp14="http://schemas.microsoft.com/office/word/2010/wordprocessingDrawing" xmlns:wp="http://schemas.openxmlformats.org/drawingml/2006/wordprocessingDrawing" xmlns:w10="urn:schemas-microsoft-com:office:word" xmlns:w="http://schemas.openxmlformats.org/wordprocessingml/2006/main" xmlns:w14="http://schemas.microsoft.com/office/word/2010/wordml" xmlns:w15="http://schemas.microsoft.com/office/word/2012/wordml" xmlns:w16cex="http://schemas.microsoft.com/office/word/2018/wordml/cex" xmlns:w16cid="http://schemas.microsoft.com/office/word/2016/wordml/cid" xmlns:w16="http://schemas.microsoft.com/office/word/2018/wordml" xmlns:w16se="http://schemas.microsoft.com/office/word/2015/wordml/symex" xmlns:wpg="http://schemas.microsoft.com/office/word/2010/wordprocessingGroup" xmlns:wpi="http://schemas.microsoft.com/office/word/2010/wordprocessingInk" xmlns:wne="http://schemas.microsoft.com/office/word/2006/wordml" xmlns:wps="http://schemas.microsoft.com/office/word/2010/wordprocessingShape" mc:Ignorable="w14 w15 w16se w16cid w16 w16cex wp14">
+<w:document xmlns:wpc="http://schemas.microsoft.com/office/word/2010/wordprocessingCanvas" xmlns:cx="http://schemas.microsoft.com/office/drawing/2014/chartex" xmlns:cx1="http://schemas.microsoft.com/office/drawing/2015/9/8/chartex" xmlns:cx2="http://schemas.microsoft.com/office/drawing/2015/10/21/chartex" xmlns:cx3="http://schemas.microsoft.com/office/drawing/2016/5/9/chartex" xmlns:cx4="http://schemas.microsoft.com/office/drawing/2016/5/10/chartex" xmlns:cx5="http://schemas.microsoft.com/office/drawing/2016/5/11/chartex" xmlns:cx6="http://schemas.microsoft.com/office/drawing/2016/5/12/chartex" xmlns:cx7="http://schemas.microsoft.com/office/drawing/2016/5/13/chartex" xmlns:cx8="http://schemas.microsoft.com/office/drawing/2016/5/14/chartex" xmlns:mc="http://schemas.openxmlformats.org/markup-compatibility/2006" xmlns:aink="http://schemas.microsoft.com/office/drawing/2016/ink" xmlns:am3d="http://schemas.microsoft.com/office/drawing/2017/model3d" xmlns:o="urn:schemas-microsoft-com:office:office" xmlns:r="http://schemas.openxmlformats.org/officeDocument/2006/relationships" xmlns:m="http://schemas.openxmlformats.org/officeDocument/2006/math" xmlns:v="urn:schemas-microsoft-com:vml" xmlns:wp14="http://schemas.microsoft.com/office/word/2010/wordprocessingDrawing" xmlns:wp="http://schemas.openxmlformats.org/drawingml/2006/wordprocessingDrawing" xmlns:w10="urn:schemas-microsoft-com:office:word" xmlns:w="http://schemas.openxmlformats.org/wordprocessingml/2006/main" xmlns:w14="http://schemas.microsoft.com/office/word/2010/wordml" xmlns:w15="http://schemas.microsoft.com/office/word/2012/wordml" xmlns:w16cid="http://schemas.microsoft.com/office/word/2016/wordml/cid" xmlns:w16se="http://schemas.microsoft.com/office/word/2015/wordml/symex" xmlns:wpg="http://schemas.microsoft.com/office/word/2010/wordprocessingGroup" xmlns:wpi="http://schemas.microsoft.com/office/word/2010/wordprocessingInk" xmlns:wne="http://schemas.microsoft.com/office/word/2006/wordml" xmlns:wps="http://schemas.microsoft.com/office/word/2010/wordprocessingShape" mc:Ignorable="w14 w15 w16se w16cid wp14">
   <w:body>
     <w:p>
       <w:pPr>
@@ -9,13 +9,8 @@
       <w:r>
         <w:softHyphen/>
       </w:r>
-      <w:proofErr w:type="gramStart"/>
-      <w:r>
-        <w:t>An</w:t>
-      </w:r>
-      <w:proofErr w:type="gramEnd"/>
-      <w:r>
-        <w:t xml:space="preserve"> Nguyen</w:t>
+      <w:r>
+        <w:t>An Nguyen</w:t>
       </w:r>
     </w:p>
     <w:p>
@@ -159,14 +154,7 @@
         <w:rPr>
           <w:rStyle w:val="Heading2Char"/>
         </w:rPr>
-        <w:t xml:space="preserve">Video Game Development </w:t>
-      </w:r>
-      <w:proofErr w:type="gramStart"/>
-      <w:r>
-        <w:rPr>
-          <w:rStyle w:val="Heading2Char"/>
-        </w:rPr>
-        <w:t>Club</w:t>
+        <w:t>Video Game Development Club</w:t>
       </w:r>
       <w:r>
         <w:rPr>
@@ -184,7 +172,6 @@
         </w:rPr>
         <w:tab/>
       </w:r>
-      <w:proofErr w:type="gramEnd"/>
       <w:r>
         <w:rPr>
           <w:rFonts w:ascii="Arial" w:hAnsi="Arial" w:cs="Arial"/>
@@ -440,7 +427,6 @@
         <w:t xml:space="preserve">                                      </w:t>
       </w:r>
       <w:proofErr w:type="spellStart"/>
-      <w:proofErr w:type="gramStart"/>
       <w:r>
         <w:rPr>
           <w:rFonts w:ascii="Arial" w:hAnsi="Arial" w:cs="Arial"/>
@@ -450,7 +436,6 @@
         <w:t>Minneapolis,MN</w:t>
       </w:r>
       <w:proofErr w:type="spellEnd"/>
-      <w:proofErr w:type="gramEnd"/>
       <w:r>
         <w:rPr>
           <w:rFonts w:ascii="Arial" w:hAnsi="Arial" w:cs="Arial"/>
@@ -566,49 +551,28 @@
         <w:tab/>
       </w:r>
       <w:r>
-        <w:rPr>
-          <w:rFonts w:ascii="Arial" w:hAnsi="Arial" w:cs="Arial"/>
-          <w:b/>
-          <w:color w:val="000000"/>
-          <w:shd w:val="clear" w:color="auto" w:fill="FFFFFF"/>
-        </w:rPr>
-        <w:t xml:space="preserve">    </w:t>
-      </w:r>
-      <w:r>
-        <w:rPr>
-          <w:rFonts w:ascii="Arial" w:hAnsi="Arial" w:cs="Arial"/>
-          <w:b/>
-          <w:color w:val="000000"/>
-          <w:shd w:val="clear" w:color="auto" w:fill="FFFFFF"/>
-        </w:rPr>
-        <w:t xml:space="preserve">   </w:t>
-      </w:r>
-      <w:r>
-        <w:rPr>
-          <w:rFonts w:ascii="Arial" w:hAnsi="Arial" w:cs="Arial"/>
-          <w:b/>
-          <w:color w:val="000000"/>
-          <w:shd w:val="clear" w:color="auto" w:fill="FFFFFF"/>
-        </w:rPr>
+        <w:t>J</w:t>
+      </w:r>
+      <w:r>
+        <w:t>uly</w:t>
+      </w:r>
+      <w:r>
+        <w:t xml:space="preserve"> 201</w:t>
+      </w:r>
+      <w:r>
+        <w:t>9</w:t>
+      </w:r>
+      <w:r>
         <w:t xml:space="preserve"> </w:t>
       </w:r>
       <w:r>
-        <w:t>J</w:t>
-      </w:r>
-      <w:r>
-        <w:t>uly</w:t>
-      </w:r>
-      <w:r>
-        <w:t xml:space="preserve"> 201</w:t>
-      </w:r>
-      <w:r>
-        <w:t>9</w:t>
-      </w:r>
-      <w:r>
-        <w:t xml:space="preserve"> -</w:t>
-      </w:r>
-      <w:r>
-        <w:t xml:space="preserve"> now</w:t>
+        <w:t>–</w:t>
+      </w:r>
+      <w:r>
+        <w:t xml:space="preserve"> </w:t>
+      </w:r>
+      <w:r>
+        <w:t>May 2020</w:t>
       </w:r>
     </w:p>
     <w:p>
@@ -699,6 +663,697 @@
     <w:p>
       <w:pPr>
         <w:rPr>
+          <w:rStyle w:val="Heading2Char"/>
+        </w:rPr>
+      </w:pPr>
+      <w:proofErr w:type="spellStart"/>
+      <w:r>
+        <w:rPr>
+          <w:rStyle w:val="Heading2Char"/>
+        </w:rPr>
+        <w:t>Telsoft</w:t>
+      </w:r>
+      <w:proofErr w:type="spellEnd"/>
+      <w:r>
+        <w:rPr>
+          <w:rStyle w:val="Heading2Char"/>
+        </w:rPr>
+        <w:t xml:space="preserve"> Company</w:t>
+      </w:r>
+      <w:r>
+        <w:rPr>
+          <w:rStyle w:val="Heading2Char"/>
+        </w:rPr>
+        <w:tab/>
+      </w:r>
+      <w:r>
+        <w:rPr>
+          <w:rStyle w:val="Heading2Char"/>
+        </w:rPr>
+        <w:tab/>
+      </w:r>
+      <w:r>
+        <w:rPr>
+          <w:rStyle w:val="Heading2Char"/>
+        </w:rPr>
+        <w:tab/>
+      </w:r>
+      <w:r>
+        <w:rPr>
+          <w:rStyle w:val="Heading2Char"/>
+        </w:rPr>
+        <w:tab/>
+      </w:r>
+      <w:r>
+        <w:rPr>
+          <w:rStyle w:val="Heading2Char"/>
+        </w:rPr>
+        <w:tab/>
+      </w:r>
+      <w:r>
+        <w:rPr>
+          <w:rStyle w:val="Heading2Char"/>
+        </w:rPr>
+        <w:tab/>
+      </w:r>
+      <w:r>
+        <w:rPr>
+          <w:rStyle w:val="Heading2Char"/>
+        </w:rPr>
+        <w:tab/>
+      </w:r>
+      <w:r>
+        <w:rPr>
+          <w:rStyle w:val="Heading2Char"/>
+        </w:rPr>
+        <w:tab/>
+      </w:r>
+      <w:r>
+        <w:rPr>
+          <w:rStyle w:val="Heading2Char"/>
+        </w:rPr>
+        <w:tab/>
+      </w:r>
+      <w:r>
+        <w:rPr>
+          <w:rStyle w:val="Heading2Char"/>
+        </w:rPr>
+        <w:tab/>
+      </w:r>
+      <w:r>
+        <w:rPr>
+          <w:rStyle w:val="Heading2Char"/>
+        </w:rPr>
+        <w:t xml:space="preserve">        </w:t>
+      </w:r>
+      <w:r>
+        <w:rPr>
+          <w:rFonts w:ascii="Arial" w:hAnsi="Arial" w:cs="Arial"/>
+          <w:color w:val="000000"/>
+          <w:shd w:val="clear" w:color="auto" w:fill="FFFFFF"/>
+        </w:rPr>
+        <w:t>Hanoi, Vietnam</w:t>
+      </w:r>
+    </w:p>
+    <w:p>
+      <w:pPr>
+        <w:rPr>
+          <w:rFonts w:ascii="Arial" w:hAnsi="Arial" w:cs="Arial"/>
+          <w:b/>
+          <w:color w:val="000000"/>
+          <w:shd w:val="clear" w:color="auto" w:fill="FFFFFF"/>
+        </w:rPr>
+      </w:pPr>
+      <w:r>
+        <w:rPr>
+          <w:rFonts w:ascii="Arial" w:hAnsi="Arial" w:cs="Arial"/>
+          <w:b/>
+          <w:color w:val="000000"/>
+          <w:shd w:val="clear" w:color="auto" w:fill="FFFFFF"/>
+        </w:rPr>
+        <w:t>Software Engineer</w:t>
+      </w:r>
+      <w:r>
+        <w:rPr>
+          <w:rFonts w:ascii="Arial" w:hAnsi="Arial" w:cs="Arial"/>
+          <w:b/>
+          <w:color w:val="000000"/>
+          <w:shd w:val="clear" w:color="auto" w:fill="FFFFFF"/>
+        </w:rPr>
+        <w:tab/>
+      </w:r>
+      <w:r>
+        <w:rPr>
+          <w:rFonts w:ascii="Arial" w:hAnsi="Arial" w:cs="Arial"/>
+          <w:b/>
+          <w:color w:val="000000"/>
+          <w:shd w:val="clear" w:color="auto" w:fill="FFFFFF"/>
+        </w:rPr>
+        <w:t>Intern</w:t>
+      </w:r>
+      <w:r>
+        <w:rPr>
+          <w:rFonts w:ascii="Arial" w:hAnsi="Arial" w:cs="Arial"/>
+          <w:b/>
+          <w:color w:val="000000"/>
+          <w:shd w:val="clear" w:color="auto" w:fill="FFFFFF"/>
+        </w:rPr>
+        <w:tab/>
+      </w:r>
+      <w:r>
+        <w:rPr>
+          <w:rFonts w:ascii="Arial" w:hAnsi="Arial" w:cs="Arial"/>
+          <w:b/>
+          <w:color w:val="000000"/>
+          <w:shd w:val="clear" w:color="auto" w:fill="FFFFFF"/>
+        </w:rPr>
+        <w:tab/>
+      </w:r>
+      <w:r>
+        <w:rPr>
+          <w:rFonts w:ascii="Arial" w:hAnsi="Arial" w:cs="Arial"/>
+          <w:b/>
+          <w:color w:val="000000"/>
+          <w:shd w:val="clear" w:color="auto" w:fill="FFFFFF"/>
+        </w:rPr>
+        <w:tab/>
+      </w:r>
+      <w:r>
+        <w:rPr>
+          <w:rFonts w:ascii="Arial" w:hAnsi="Arial" w:cs="Arial"/>
+          <w:b/>
+          <w:color w:val="000000"/>
+          <w:shd w:val="clear" w:color="auto" w:fill="FFFFFF"/>
+        </w:rPr>
+        <w:tab/>
+      </w:r>
+      <w:r>
+        <w:rPr>
+          <w:rFonts w:ascii="Arial" w:hAnsi="Arial" w:cs="Arial"/>
+          <w:b/>
+          <w:color w:val="000000"/>
+          <w:shd w:val="clear" w:color="auto" w:fill="FFFFFF"/>
+        </w:rPr>
+        <w:tab/>
+      </w:r>
+      <w:r>
+        <w:rPr>
+          <w:rFonts w:ascii="Arial" w:hAnsi="Arial" w:cs="Arial"/>
+          <w:b/>
+          <w:color w:val="000000"/>
+          <w:shd w:val="clear" w:color="auto" w:fill="FFFFFF"/>
+        </w:rPr>
+        <w:tab/>
+      </w:r>
+      <w:r>
+        <w:rPr>
+          <w:rFonts w:ascii="Arial" w:hAnsi="Arial" w:cs="Arial"/>
+          <w:b/>
+          <w:color w:val="000000"/>
+          <w:shd w:val="clear" w:color="auto" w:fill="FFFFFF"/>
+        </w:rPr>
+        <w:tab/>
+      </w:r>
+      <w:r>
+        <w:rPr>
+          <w:rFonts w:ascii="Arial" w:hAnsi="Arial" w:cs="Arial"/>
+          <w:b/>
+          <w:color w:val="000000"/>
+          <w:shd w:val="clear" w:color="auto" w:fill="FFFFFF"/>
+        </w:rPr>
+        <w:tab/>
+      </w:r>
+      <w:r>
+        <w:rPr>
+          <w:rFonts w:ascii="Arial" w:hAnsi="Arial" w:cs="Arial"/>
+          <w:b/>
+          <w:color w:val="000000"/>
+          <w:shd w:val="clear" w:color="auto" w:fill="FFFFFF"/>
+        </w:rPr>
+        <w:tab/>
+      </w:r>
+      <w:r>
+        <w:rPr>
+          <w:rFonts w:ascii="Arial" w:hAnsi="Arial" w:cs="Arial"/>
+          <w:color w:val="000000"/>
+          <w:shd w:val="clear" w:color="auto" w:fill="FFFFFF"/>
+        </w:rPr>
+        <w:t xml:space="preserve">     </w:t>
+      </w:r>
+      <w:r>
+        <w:rPr>
+          <w:rFonts w:ascii="Arial" w:hAnsi="Arial" w:cs="Arial"/>
+          <w:color w:val="000000"/>
+          <w:shd w:val="clear" w:color="auto" w:fill="FFFFFF"/>
+        </w:rPr>
+        <w:t xml:space="preserve">  </w:t>
+      </w:r>
+      <w:r>
+        <w:rPr>
+          <w:rFonts w:ascii="Arial" w:hAnsi="Arial" w:cs="Arial"/>
+          <w:color w:val="000000"/>
+          <w:shd w:val="clear" w:color="auto" w:fill="FFFFFF"/>
+        </w:rPr>
+        <w:t xml:space="preserve">July 2020 - </w:t>
+      </w:r>
+      <w:r>
+        <w:rPr>
+          <w:rFonts w:ascii="Arial" w:hAnsi="Arial" w:cs="Arial"/>
+          <w:color w:val="000000"/>
+          <w:shd w:val="clear" w:color="auto" w:fill="FFFFFF"/>
+        </w:rPr>
+        <w:t>now</w:t>
+      </w:r>
+    </w:p>
+    <w:p>
+      <w:pPr>
+        <w:pStyle w:val="ListParagraph"/>
+        <w:numPr>
+          <w:ilvl w:val="0"/>
+          <w:numId w:val="18"/>
+        </w:numPr>
+        <w:rPr>
+          <w:rFonts w:ascii="Arial" w:hAnsi="Arial" w:cs="Arial"/>
+          <w:bCs/>
+          <w:color w:val="000000"/>
+          <w:shd w:val="clear" w:color="auto" w:fill="FFFFFF"/>
+        </w:rPr>
+      </w:pPr>
+      <w:r>
+        <w:rPr>
+          <w:rFonts w:ascii="Arial" w:hAnsi="Arial" w:cs="Arial"/>
+          <w:bCs/>
+          <w:color w:val="000000"/>
+          <w:shd w:val="clear" w:color="auto" w:fill="FFFFFF"/>
+        </w:rPr>
+        <w:t>Making front-end web form</w:t>
+      </w:r>
+      <w:r>
+        <w:rPr>
+          <w:rFonts w:ascii="Arial" w:hAnsi="Arial" w:cs="Arial"/>
+          <w:bCs/>
+          <w:color w:val="000000"/>
+          <w:shd w:val="clear" w:color="auto" w:fill="FFFFFF"/>
+        </w:rPr>
+        <w:t xml:space="preserve"> and update database</w:t>
+      </w:r>
+      <w:r>
+        <w:rPr>
+          <w:rFonts w:ascii="Arial" w:hAnsi="Arial" w:cs="Arial"/>
+          <w:bCs/>
+          <w:color w:val="000000"/>
+          <w:shd w:val="clear" w:color="auto" w:fill="FFFFFF"/>
+        </w:rPr>
+        <w:t xml:space="preserve"> from</w:t>
+      </w:r>
+      <w:r>
+        <w:rPr>
+          <w:rFonts w:ascii="Arial" w:hAnsi="Arial" w:cs="Arial"/>
+          <w:bCs/>
+          <w:color w:val="000000"/>
+          <w:shd w:val="clear" w:color="auto" w:fill="FFFFFF"/>
+        </w:rPr>
+        <w:t xml:space="preserve"> user input</w:t>
+      </w:r>
+    </w:p>
+    <w:p>
+      <w:pPr>
+        <w:rPr>
+          <w:rStyle w:val="Heading2Char"/>
+        </w:rPr>
+      </w:pPr>
+      <w:r>
+        <w:rPr>
+          <w:rStyle w:val="Heading2Char"/>
+        </w:rPr>
+        <w:t>CH Robinson</w:t>
+      </w:r>
+      <w:r>
+        <w:rPr>
+          <w:rStyle w:val="Heading2Char"/>
+        </w:rPr>
+        <w:tab/>
+      </w:r>
+      <w:r>
+        <w:rPr>
+          <w:rStyle w:val="Heading2Char"/>
+        </w:rPr>
+        <w:tab/>
+      </w:r>
+      <w:r>
+        <w:rPr>
+          <w:rStyle w:val="Heading2Char"/>
+        </w:rPr>
+        <w:tab/>
+      </w:r>
+      <w:r>
+        <w:rPr>
+          <w:rStyle w:val="Heading2Char"/>
+        </w:rPr>
+        <w:tab/>
+      </w:r>
+      <w:r>
+        <w:rPr>
+          <w:rStyle w:val="Heading2Char"/>
+        </w:rPr>
+        <w:tab/>
+      </w:r>
+      <w:r>
+        <w:rPr>
+          <w:rStyle w:val="Heading2Char"/>
+        </w:rPr>
+        <w:tab/>
+      </w:r>
+      <w:r>
+        <w:rPr>
+          <w:rStyle w:val="Heading2Char"/>
+        </w:rPr>
+        <w:tab/>
+      </w:r>
+      <w:r>
+        <w:rPr>
+          <w:rStyle w:val="Heading2Char"/>
+        </w:rPr>
+        <w:tab/>
+      </w:r>
+      <w:r>
+        <w:rPr>
+          <w:rStyle w:val="Heading2Char"/>
+        </w:rPr>
+        <w:tab/>
+      </w:r>
+      <w:r>
+        <w:rPr>
+          <w:rStyle w:val="Heading2Char"/>
+        </w:rPr>
+        <w:tab/>
+      </w:r>
+      <w:r>
+        <w:rPr>
+          <w:rStyle w:val="Heading2Char"/>
+        </w:rPr>
+        <w:tab/>
+      </w:r>
+      <w:r>
+        <w:rPr>
+          <w:rFonts w:ascii="Arial" w:hAnsi="Arial" w:cs="Arial"/>
+          <w:color w:val="000000"/>
+          <w:shd w:val="clear" w:color="auto" w:fill="FFFFFF"/>
+        </w:rPr>
+        <w:t xml:space="preserve">      </w:t>
+      </w:r>
+      <w:proofErr w:type="spellStart"/>
+      <w:r>
+        <w:rPr>
+          <w:rFonts w:ascii="Arial" w:hAnsi="Arial" w:cs="Arial"/>
+          <w:color w:val="000000"/>
+          <w:shd w:val="clear" w:color="auto" w:fill="FFFFFF"/>
+        </w:rPr>
+        <w:t>Minneapolis,MN</w:t>
+      </w:r>
+      <w:proofErr w:type="spellEnd"/>
+    </w:p>
+    <w:p>
+      <w:pPr>
+        <w:rPr>
+          <w:rFonts w:ascii="Arial" w:hAnsi="Arial" w:cs="Arial"/>
+          <w:b/>
+          <w:color w:val="000000"/>
+          <w:shd w:val="clear" w:color="auto" w:fill="FFFFFF"/>
+        </w:rPr>
+      </w:pPr>
+      <w:r>
+        <w:rPr>
+          <w:rFonts w:ascii="Arial" w:hAnsi="Arial" w:cs="Arial"/>
+          <w:b/>
+          <w:color w:val="000000"/>
+          <w:shd w:val="clear" w:color="auto" w:fill="FFFFFF"/>
+        </w:rPr>
+        <w:t>Computer Science Student</w:t>
+      </w:r>
+      <w:r>
+        <w:rPr>
+          <w:rFonts w:ascii="Arial" w:hAnsi="Arial" w:cs="Arial"/>
+          <w:b/>
+          <w:color w:val="000000"/>
+          <w:shd w:val="clear" w:color="auto" w:fill="FFFFFF"/>
+        </w:rPr>
+        <w:t xml:space="preserve">   </w:t>
+      </w:r>
+      <w:r>
+        <w:rPr>
+          <w:rFonts w:ascii="Arial" w:hAnsi="Arial" w:cs="Arial"/>
+          <w:b/>
+          <w:color w:val="000000"/>
+          <w:shd w:val="clear" w:color="auto" w:fill="FFFFFF"/>
+        </w:rPr>
+        <w:tab/>
+      </w:r>
+      <w:r>
+        <w:rPr>
+          <w:rFonts w:ascii="Arial" w:hAnsi="Arial" w:cs="Arial"/>
+          <w:b/>
+          <w:color w:val="000000"/>
+          <w:shd w:val="clear" w:color="auto" w:fill="FFFFFF"/>
+        </w:rPr>
+        <w:tab/>
+      </w:r>
+      <w:r>
+        <w:rPr>
+          <w:rFonts w:ascii="Arial" w:hAnsi="Arial" w:cs="Arial"/>
+          <w:b/>
+          <w:color w:val="000000"/>
+          <w:shd w:val="clear" w:color="auto" w:fill="FFFFFF"/>
+        </w:rPr>
+        <w:tab/>
+      </w:r>
+      <w:r>
+        <w:rPr>
+          <w:rFonts w:ascii="Arial" w:hAnsi="Arial" w:cs="Arial"/>
+          <w:b/>
+          <w:color w:val="000000"/>
+          <w:shd w:val="clear" w:color="auto" w:fill="FFFFFF"/>
+        </w:rPr>
+        <w:tab/>
+      </w:r>
+      <w:r>
+        <w:rPr>
+          <w:rFonts w:ascii="Arial" w:hAnsi="Arial" w:cs="Arial"/>
+          <w:b/>
+          <w:color w:val="000000"/>
+          <w:shd w:val="clear" w:color="auto" w:fill="FFFFFF"/>
+        </w:rPr>
+        <w:tab/>
+      </w:r>
+      <w:r>
+        <w:rPr>
+          <w:rFonts w:ascii="Arial" w:hAnsi="Arial" w:cs="Arial"/>
+          <w:b/>
+          <w:color w:val="000000"/>
+          <w:shd w:val="clear" w:color="auto" w:fill="FFFFFF"/>
+        </w:rPr>
+        <w:tab/>
+      </w:r>
+      <w:r>
+        <w:rPr>
+          <w:rFonts w:ascii="Arial" w:hAnsi="Arial" w:cs="Arial"/>
+          <w:b/>
+          <w:color w:val="000000"/>
+          <w:shd w:val="clear" w:color="auto" w:fill="FFFFFF"/>
+        </w:rPr>
+        <w:tab/>
+      </w:r>
+      <w:r>
+        <w:rPr>
+          <w:rFonts w:ascii="Arial" w:eastAsiaTheme="minorHAnsi" w:hAnsi="Arial" w:cs="Arial"/>
+          <w:color w:val="000000"/>
+          <w:sz w:val="22"/>
+          <w:szCs w:val="22"/>
+          <w:shd w:val="clear" w:color="auto" w:fill="FFFFFF"/>
+        </w:rPr>
+        <w:t xml:space="preserve">  </w:t>
+      </w:r>
+      <w:r>
+        <w:rPr>
+          <w:rFonts w:ascii="Arial" w:eastAsiaTheme="minorHAnsi" w:hAnsi="Arial" w:cs="Arial"/>
+          <w:color w:val="000000"/>
+          <w:sz w:val="22"/>
+          <w:szCs w:val="22"/>
+          <w:shd w:val="clear" w:color="auto" w:fill="FFFFFF"/>
+        </w:rPr>
+        <w:t xml:space="preserve">     </w:t>
+      </w:r>
+      <w:r>
+        <w:rPr>
+          <w:rFonts w:ascii="Arial" w:eastAsiaTheme="minorHAnsi" w:hAnsi="Arial" w:cs="Arial"/>
+          <w:color w:val="000000"/>
+          <w:sz w:val="22"/>
+          <w:szCs w:val="22"/>
+          <w:shd w:val="clear" w:color="auto" w:fill="FFFFFF"/>
+        </w:rPr>
+        <w:t xml:space="preserve"> </w:t>
+      </w:r>
+      <w:r>
+        <w:rPr>
+          <w:rFonts w:ascii="Arial" w:eastAsiaTheme="minorHAnsi" w:hAnsi="Arial" w:cs="Arial"/>
+          <w:color w:val="000000"/>
+          <w:sz w:val="22"/>
+          <w:szCs w:val="22"/>
+          <w:shd w:val="clear" w:color="auto" w:fill="FFFFFF"/>
+        </w:rPr>
+        <w:t xml:space="preserve">August 2020- </w:t>
+      </w:r>
+      <w:r>
+        <w:rPr>
+          <w:rFonts w:ascii="Arial" w:eastAsiaTheme="minorHAnsi" w:hAnsi="Arial" w:cs="Arial"/>
+          <w:color w:val="000000"/>
+          <w:sz w:val="22"/>
+          <w:szCs w:val="22"/>
+          <w:shd w:val="clear" w:color="auto" w:fill="FFFFFF"/>
+        </w:rPr>
+        <w:t>May 2020</w:t>
+      </w:r>
+    </w:p>
+    <w:p>
+      <w:pPr>
+        <w:pStyle w:val="ListParagraph"/>
+        <w:numPr>
+          <w:ilvl w:val="0"/>
+          <w:numId w:val="18"/>
+        </w:numPr>
+        <w:rPr>
+          <w:rFonts w:ascii="Arial" w:hAnsi="Arial" w:cs="Arial"/>
+          <w:bCs/>
+          <w:color w:val="000000"/>
+          <w:shd w:val="clear" w:color="auto" w:fill="FFFFFF"/>
+        </w:rPr>
+      </w:pPr>
+      <w:r>
+        <w:rPr>
+          <w:rFonts w:ascii="Arial" w:hAnsi="Arial" w:cs="Arial"/>
+          <w:bCs/>
+          <w:color w:val="000000"/>
+          <w:shd w:val="clear" w:color="auto" w:fill="FFFFFF"/>
+        </w:rPr>
+        <w:t xml:space="preserve">Working in </w:t>
+      </w:r>
+      <w:r>
+        <w:rPr>
+          <w:rFonts w:ascii="Arial" w:hAnsi="Arial" w:cs="Arial"/>
+          <w:bCs/>
+          <w:color w:val="000000"/>
+          <w:shd w:val="clear" w:color="auto" w:fill="FFFFFF"/>
+        </w:rPr>
+        <w:t>“</w:t>
+      </w:r>
+      <w:r>
+        <w:rPr>
+          <w:rFonts w:ascii="Arial" w:hAnsi="Arial" w:cs="Arial"/>
+          <w:bCs/>
+          <w:color w:val="000000"/>
+          <w:shd w:val="clear" w:color="auto" w:fill="FFFFFF"/>
+        </w:rPr>
+        <w:t>Dock and yard capstone</w:t>
+      </w:r>
+      <w:r>
+        <w:rPr>
+          <w:rFonts w:ascii="Arial" w:hAnsi="Arial" w:cs="Arial"/>
+          <w:bCs/>
+          <w:color w:val="000000"/>
+          <w:shd w:val="clear" w:color="auto" w:fill="FFFFFF"/>
+        </w:rPr>
+        <w:t>”</w:t>
+      </w:r>
+      <w:r>
+        <w:rPr>
+          <w:rFonts w:ascii="Arial" w:hAnsi="Arial" w:cs="Arial"/>
+          <w:bCs/>
+          <w:color w:val="000000"/>
+          <w:shd w:val="clear" w:color="auto" w:fill="FFFFFF"/>
+        </w:rPr>
+        <w:t xml:space="preserve"> project</w:t>
+      </w:r>
+      <w:r>
+        <w:rPr>
+          <w:rFonts w:ascii="Arial" w:hAnsi="Arial" w:cs="Arial"/>
+          <w:bCs/>
+          <w:color w:val="000000"/>
+          <w:shd w:val="clear" w:color="auto" w:fill="FFFFFF"/>
+        </w:rPr>
+        <w:t xml:space="preserve"> for Fal</w:t>
+      </w:r>
+      <w:bookmarkStart w:id="0" w:name="_GoBack"/>
+      <w:bookmarkEnd w:id="0"/>
+      <w:r>
+        <w:rPr>
+          <w:rFonts w:ascii="Arial" w:hAnsi="Arial" w:cs="Arial"/>
+          <w:bCs/>
+          <w:color w:val="000000"/>
+          <w:shd w:val="clear" w:color="auto" w:fill="FFFFFF"/>
+        </w:rPr>
+        <w:t>l 2020</w:t>
+      </w:r>
+    </w:p>
+    <w:p>
+      <w:pPr>
+        <w:pStyle w:val="ListParagraph"/>
+        <w:numPr>
+          <w:ilvl w:val="0"/>
+          <w:numId w:val="18"/>
+        </w:numPr>
+        <w:rPr>
+          <w:rFonts w:ascii="Arial" w:hAnsi="Arial" w:cs="Arial"/>
+          <w:bCs/>
+          <w:color w:val="000000"/>
+          <w:shd w:val="clear" w:color="auto" w:fill="FFFFFF"/>
+        </w:rPr>
+      </w:pPr>
+      <w:r>
+        <w:rPr>
+          <w:rFonts w:ascii="Arial" w:hAnsi="Arial" w:cs="Arial"/>
+          <w:bCs/>
+          <w:color w:val="000000"/>
+          <w:shd w:val="clear" w:color="auto" w:fill="FFFFFF"/>
+        </w:rPr>
+        <w:t>Getting used to</w:t>
+      </w:r>
+      <w:r>
+        <w:rPr>
+          <w:rFonts w:ascii="Arial" w:hAnsi="Arial" w:cs="Arial"/>
+          <w:bCs/>
+          <w:color w:val="000000"/>
+          <w:shd w:val="clear" w:color="auto" w:fill="FFFFFF"/>
+        </w:rPr>
+        <w:t xml:space="preserve"> CH Robinson framework</w:t>
+      </w:r>
+      <w:r>
+        <w:rPr>
+          <w:rFonts w:ascii="Arial" w:hAnsi="Arial" w:cs="Arial"/>
+          <w:bCs/>
+          <w:color w:val="000000"/>
+          <w:shd w:val="clear" w:color="auto" w:fill="FFFFFF"/>
+        </w:rPr>
+        <w:t xml:space="preserve"> such as Cosmos DB</w:t>
+      </w:r>
+      <w:r>
+        <w:rPr>
+          <w:rFonts w:ascii="Arial" w:hAnsi="Arial" w:cs="Arial"/>
+          <w:bCs/>
+          <w:color w:val="000000"/>
+          <w:shd w:val="clear" w:color="auto" w:fill="FFFFFF"/>
+        </w:rPr>
+        <w:t>, Azure, React</w:t>
+      </w:r>
+    </w:p>
+    <w:p>
+      <w:pPr>
+        <w:rPr>
+          <w:rFonts w:ascii="Arial" w:hAnsi="Arial" w:cs="Arial"/>
+          <w:color w:val="000000"/>
+          <w:shd w:val="clear" w:color="auto" w:fill="FFFFFF"/>
+        </w:rPr>
+      </w:pPr>
+    </w:p>
+    <w:p>
+      <w:pPr>
+        <w:rPr>
+          <w:rFonts w:ascii="Arial" w:hAnsi="Arial" w:cs="Arial"/>
+          <w:color w:val="000000"/>
+          <w:shd w:val="clear" w:color="auto" w:fill="FFFFFF"/>
+        </w:rPr>
+      </w:pPr>
+      <w:r>
+        <w:rPr>
+          <w:rFonts w:ascii="Arial" w:hAnsi="Arial" w:cs="Arial"/>
+          <w:color w:val="000000"/>
+          <w:shd w:val="clear" w:color="auto" w:fill="FFFFFF"/>
+        </w:rPr>
+        <w:t xml:space="preserve"> </w:t>
+      </w:r>
+    </w:p>
+    <w:p>
+      <w:pPr>
+        <w:rPr>
           <w:rFonts w:ascii="Arial" w:hAnsi="Arial" w:cs="Arial"/>
           <w:color w:val="000000"/>
           <w:shd w:val="clear" w:color="auto" w:fill="FFFFFF"/>
@@ -963,7 +1618,6 @@
         <w:t xml:space="preserve">, </w:t>
       </w:r>
       <w:proofErr w:type="spellStart"/>
-      <w:proofErr w:type="gramStart"/>
       <w:r>
         <w:rPr>
           <w:rFonts w:ascii="Arial" w:hAnsi="Arial" w:cs="Arial"/>
@@ -990,17 +1644,7 @@
           <w:color w:val="000000"/>
           <w:shd w:val="clear" w:color="auto" w:fill="FFFFFF"/>
         </w:rPr>
-        <w:t>,</w:t>
-      </w:r>
-      <w:proofErr w:type="gramEnd"/>
-      <w:r>
-        <w:rPr>
-          <w:rFonts w:ascii="Arial" w:hAnsi="Arial" w:cs="Arial"/>
-          <w:b/>
-          <w:color w:val="000000"/>
-          <w:shd w:val="clear" w:color="auto" w:fill="FFFFFF"/>
-        </w:rPr>
-        <w:t xml:space="preserve"> </w:t>
+        <w:t xml:space="preserve">, </w:t>
       </w:r>
       <w:proofErr w:type="spellStart"/>
       <w:r>
@@ -1238,26 +1882,6 @@
           <w:b/>
           <w:bCs/>
         </w:rPr>
-        <w:t xml:space="preserve">Operating System </w:t>
-      </w:r>
-    </w:p>
-    <w:p>
-      <w:pPr>
-        <w:pStyle w:val="ListParagraph"/>
-        <w:numPr>
-          <w:ilvl w:val="0"/>
-          <w:numId w:val="17"/>
-        </w:numPr>
-        <w:rPr>
-          <w:b/>
-          <w:bCs/>
-        </w:rPr>
-      </w:pPr>
-      <w:r>
-        <w:rPr>
-          <w:b/>
-          <w:bCs/>
-        </w:rPr>
         <w:t>Database management system</w:t>
       </w:r>
     </w:p>
@@ -1359,7 +1983,6 @@
         <w:t xml:space="preserve">  </w:t>
       </w:r>
       <w:proofErr w:type="spellStart"/>
-      <w:proofErr w:type="gramStart"/>
       <w:r>
         <w:rPr>
           <w:rFonts w:ascii="Arial" w:hAnsi="Arial" w:cs="Arial"/>
@@ -1369,7 +1992,6 @@
         <w:t>Minneapolis,MN</w:t>
       </w:r>
       <w:proofErr w:type="spellEnd"/>
-      <w:proofErr w:type="gramEnd"/>
     </w:p>
     <w:p>
       <w:pPr>
@@ -1453,7 +2075,6 @@
         </w:rPr>
         <w:tab/>
       </w:r>
-      <w:proofErr w:type="gramStart"/>
       <w:r>
         <w:rPr>
           <w:rFonts w:ascii="Arial" w:hAnsi="Arial" w:cs="Arial"/>
@@ -1469,16 +2090,7 @@
           <w:color w:val="000000"/>
           <w:shd w:val="clear" w:color="auto" w:fill="FFFFFF"/>
         </w:rPr>
-        <w:t>August</w:t>
-      </w:r>
-      <w:proofErr w:type="gramEnd"/>
-      <w:r>
-        <w:rPr>
-          <w:rFonts w:ascii="Arial" w:hAnsi="Arial" w:cs="Arial"/>
-          <w:color w:val="000000"/>
-          <w:shd w:val="clear" w:color="auto" w:fill="FFFFFF"/>
-        </w:rPr>
-        <w:t xml:space="preserve"> 2018 – May 2019</w:t>
+        <w:t>August 2018 – May 2019</w:t>
       </w:r>
     </w:p>
     <w:p>
@@ -1546,7 +2158,7 @@
 </file>
 
 <file path=word/numbering.xml><?xml version="1.0" encoding="utf-8"?>
-<w:numbering xmlns:wpc="http://schemas.microsoft.com/office/word/2010/wordprocessingCanvas" xmlns:cx="http://schemas.microsoft.com/office/drawing/2014/chartex" xmlns:cx1="http://schemas.microsoft.com/office/drawing/2015/9/8/chartex" xmlns:cx2="http://schemas.microsoft.com/office/drawing/2015/10/21/chartex" xmlns:cx3="http://schemas.microsoft.com/office/drawing/2016/5/9/chartex" xmlns:cx4="http://schemas.microsoft.com/office/drawing/2016/5/10/chartex" xmlns:cx5="http://schemas.microsoft.com/office/drawing/2016/5/11/chartex" xmlns:cx6="http://schemas.microsoft.com/office/drawing/2016/5/12/chartex" xmlns:cx7="http://schemas.microsoft.com/office/drawing/2016/5/13/chartex" xmlns:cx8="http://schemas.microsoft.com/office/drawing/2016/5/14/chartex" xmlns:mc="http://schemas.openxmlformats.org/markup-compatibility/2006" xmlns:aink="http://schemas.microsoft.com/office/drawing/2016/ink" xmlns:am3d="http://schemas.microsoft.com/office/drawing/2017/model3d" xmlns:o="urn:schemas-microsoft-com:office:office" xmlns:r="http://schemas.openxmlformats.org/officeDocument/2006/relationships" xmlns:m="http://schemas.openxmlformats.org/officeDocument/2006/math" xmlns:v="urn:schemas-microsoft-com:vml" xmlns:wp14="http://schemas.microsoft.com/office/word/2010/wordprocessingDrawing" xmlns:wp="http://schemas.openxmlformats.org/drawingml/2006/wordprocessingDrawing" xmlns:w10="urn:schemas-microsoft-com:office:word" xmlns:w="http://schemas.openxmlformats.org/wordprocessingml/2006/main" xmlns:w14="http://schemas.microsoft.com/office/word/2010/wordml" xmlns:w15="http://schemas.microsoft.com/office/word/2012/wordml" xmlns:w16cex="http://schemas.microsoft.com/office/word/2018/wordml/cex" xmlns:w16cid="http://schemas.microsoft.com/office/word/2016/wordml/cid" xmlns:w16="http://schemas.microsoft.com/office/word/2018/wordml" xmlns:w16se="http://schemas.microsoft.com/office/word/2015/wordml/symex" xmlns:wpg="http://schemas.microsoft.com/office/word/2010/wordprocessingGroup" xmlns:wpi="http://schemas.microsoft.com/office/word/2010/wordprocessingInk" xmlns:wne="http://schemas.microsoft.com/office/word/2006/wordml" xmlns:wps="http://schemas.microsoft.com/office/word/2010/wordprocessingShape" mc:Ignorable="w14 w15 w16se w16cid w16 w16cex wp14">
+<w:numbering xmlns:wpc="http://schemas.microsoft.com/office/word/2010/wordprocessingCanvas" xmlns:cx="http://schemas.microsoft.com/office/drawing/2014/chartex" xmlns:cx1="http://schemas.microsoft.com/office/drawing/2015/9/8/chartex" xmlns:cx2="http://schemas.microsoft.com/office/drawing/2015/10/21/chartex" xmlns:cx3="http://schemas.microsoft.com/office/drawing/2016/5/9/chartex" xmlns:cx4="http://schemas.microsoft.com/office/drawing/2016/5/10/chartex" xmlns:cx5="http://schemas.microsoft.com/office/drawing/2016/5/11/chartex" xmlns:cx6="http://schemas.microsoft.com/office/drawing/2016/5/12/chartex" xmlns:cx7="http://schemas.microsoft.com/office/drawing/2016/5/13/chartex" xmlns:cx8="http://schemas.microsoft.com/office/drawing/2016/5/14/chartex" xmlns:mc="http://schemas.openxmlformats.org/markup-compatibility/2006" xmlns:aink="http://schemas.microsoft.com/office/drawing/2016/ink" xmlns:am3d="http://schemas.microsoft.com/office/drawing/2017/model3d" xmlns:o="urn:schemas-microsoft-com:office:office" xmlns:r="http://schemas.openxmlformats.org/officeDocument/2006/relationships" xmlns:m="http://schemas.openxmlformats.org/officeDocument/2006/math" xmlns:v="urn:schemas-microsoft-com:vml" xmlns:wp14="http://schemas.microsoft.com/office/word/2010/wordprocessingDrawing" xmlns:wp="http://schemas.openxmlformats.org/drawingml/2006/wordprocessingDrawing" xmlns:w10="urn:schemas-microsoft-com:office:word" xmlns:w="http://schemas.openxmlformats.org/wordprocessingml/2006/main" xmlns:w14="http://schemas.microsoft.com/office/word/2010/wordml" xmlns:w15="http://schemas.microsoft.com/office/word/2012/wordml" xmlns:w16cid="http://schemas.microsoft.com/office/word/2016/wordml/cid" xmlns:w16se="http://schemas.microsoft.com/office/word/2015/wordml/symex" xmlns:wpg="http://schemas.microsoft.com/office/word/2010/wordprocessingGroup" xmlns:wpi="http://schemas.microsoft.com/office/word/2010/wordprocessingInk" xmlns:wne="http://schemas.microsoft.com/office/word/2006/wordml" xmlns:wps="http://schemas.microsoft.com/office/word/2010/wordprocessingShape" mc:Ignorable="w14 w15 w16se w16cid wp14">
   <w:abstractNum w:abstractNumId="0" w15:restartNumberingAfterBreak="0">
     <w:nsid w:val="01C0507C"/>
     <w:multiLevelType w:val="hybridMultilevel"/>
@@ -2992,6 +3604,119 @@
     </w:lvl>
   </w:abstractNum>
   <w:abstractNum w:abstractNumId="13" w15:restartNumberingAfterBreak="0">
+    <w:nsid w:val="713967E6"/>
+    <w:multiLevelType w:val="hybridMultilevel"/>
+    <w:tmpl w:val="36388EA6"/>
+    <w:lvl w:ilvl="0" w:tplc="042A0001">
+      <w:start w:val="1"/>
+      <w:numFmt w:val="bullet"/>
+      <w:lvlText w:val=""/>
+      <w:lvlJc w:val="left"/>
+      <w:pPr>
+        <w:ind w:left="720" w:hanging="360"/>
+      </w:pPr>
+      <w:rPr>
+        <w:rFonts w:ascii="Symbol" w:hAnsi="Symbol" w:hint="default"/>
+      </w:rPr>
+    </w:lvl>
+    <w:lvl w:ilvl="1" w:tplc="042A0003" w:tentative="1">
+      <w:start w:val="1"/>
+      <w:numFmt w:val="bullet"/>
+      <w:lvlText w:val="o"/>
+      <w:lvlJc w:val="left"/>
+      <w:pPr>
+        <w:ind w:left="1440" w:hanging="360"/>
+      </w:pPr>
+      <w:rPr>
+        <w:rFonts w:ascii="Courier New" w:hAnsi="Courier New" w:cs="Courier New" w:hint="default"/>
+      </w:rPr>
+    </w:lvl>
+    <w:lvl w:ilvl="2" w:tplc="042A0005" w:tentative="1">
+      <w:start w:val="1"/>
+      <w:numFmt w:val="bullet"/>
+      <w:lvlText w:val=""/>
+      <w:lvlJc w:val="left"/>
+      <w:pPr>
+        <w:ind w:left="2160" w:hanging="360"/>
+      </w:pPr>
+      <w:rPr>
+        <w:rFonts w:ascii="Wingdings" w:hAnsi="Wingdings" w:hint="default"/>
+      </w:rPr>
+    </w:lvl>
+    <w:lvl w:ilvl="3" w:tplc="042A0001" w:tentative="1">
+      <w:start w:val="1"/>
+      <w:numFmt w:val="bullet"/>
+      <w:lvlText w:val=""/>
+      <w:lvlJc w:val="left"/>
+      <w:pPr>
+        <w:ind w:left="2880" w:hanging="360"/>
+      </w:pPr>
+      <w:rPr>
+        <w:rFonts w:ascii="Symbol" w:hAnsi="Symbol" w:hint="default"/>
+      </w:rPr>
+    </w:lvl>
+    <w:lvl w:ilvl="4" w:tplc="042A0003" w:tentative="1">
+      <w:start w:val="1"/>
+      <w:numFmt w:val="bullet"/>
+      <w:lvlText w:val="o"/>
+      <w:lvlJc w:val="left"/>
+      <w:pPr>
+        <w:ind w:left="3600" w:hanging="360"/>
+      </w:pPr>
+      <w:rPr>
+        <w:rFonts w:ascii="Courier New" w:hAnsi="Courier New" w:cs="Courier New" w:hint="default"/>
+      </w:rPr>
+    </w:lvl>
+    <w:lvl w:ilvl="5" w:tplc="042A0005" w:tentative="1">
+      <w:start w:val="1"/>
+      <w:numFmt w:val="bullet"/>
+      <w:lvlText w:val=""/>
+      <w:lvlJc w:val="left"/>
+      <w:pPr>
+        <w:ind w:left="4320" w:hanging="360"/>
+      </w:pPr>
+      <w:rPr>
+        <w:rFonts w:ascii="Wingdings" w:hAnsi="Wingdings" w:hint="default"/>
+      </w:rPr>
+    </w:lvl>
+    <w:lvl w:ilvl="6" w:tplc="042A0001" w:tentative="1">
+      <w:start w:val="1"/>
+      <w:numFmt w:val="bullet"/>
+      <w:lvlText w:val=""/>
+      <w:lvlJc w:val="left"/>
+      <w:pPr>
+        <w:ind w:left="5040" w:hanging="360"/>
+      </w:pPr>
+      <w:rPr>
+        <w:rFonts w:ascii="Symbol" w:hAnsi="Symbol" w:hint="default"/>
+      </w:rPr>
+    </w:lvl>
+    <w:lvl w:ilvl="7" w:tplc="042A0003" w:tentative="1">
+      <w:start w:val="1"/>
+      <w:numFmt w:val="bullet"/>
+      <w:lvlText w:val="o"/>
+      <w:lvlJc w:val="left"/>
+      <w:pPr>
+        <w:ind w:left="5760" w:hanging="360"/>
+      </w:pPr>
+      <w:rPr>
+        <w:rFonts w:ascii="Courier New" w:hAnsi="Courier New" w:cs="Courier New" w:hint="default"/>
+      </w:rPr>
+    </w:lvl>
+    <w:lvl w:ilvl="8" w:tplc="042A0005" w:tentative="1">
+      <w:start w:val="1"/>
+      <w:numFmt w:val="bullet"/>
+      <w:lvlText w:val=""/>
+      <w:lvlJc w:val="left"/>
+      <w:pPr>
+        <w:ind w:left="6480" w:hanging="360"/>
+      </w:pPr>
+      <w:rPr>
+        <w:rFonts w:ascii="Wingdings" w:hAnsi="Wingdings" w:hint="default"/>
+      </w:rPr>
+    </w:lvl>
+  </w:abstractNum>
+  <w:abstractNum w:abstractNumId="14" w15:restartNumberingAfterBreak="0">
     <w:nsid w:val="72171F74"/>
     <w:multiLevelType w:val="hybridMultilevel"/>
     <w:tmpl w:val="C09A6C46"/>
@@ -3104,7 +3829,7 @@
       </w:rPr>
     </w:lvl>
   </w:abstractNum>
-  <w:abstractNum w:abstractNumId="14" w15:restartNumberingAfterBreak="0">
+  <w:abstractNum w:abstractNumId="15" w15:restartNumberingAfterBreak="0">
     <w:nsid w:val="77971DF0"/>
     <w:multiLevelType w:val="hybridMultilevel"/>
     <w:tmpl w:val="73F01794"/>
@@ -3217,7 +3942,7 @@
       </w:rPr>
     </w:lvl>
   </w:abstractNum>
-  <w:abstractNum w:abstractNumId="15" w15:restartNumberingAfterBreak="0">
+  <w:abstractNum w:abstractNumId="16" w15:restartNumberingAfterBreak="0">
     <w:nsid w:val="785B1CD5"/>
     <w:multiLevelType w:val="hybridMultilevel"/>
     <w:tmpl w:val="6414E9C0"/>
@@ -3330,7 +4055,7 @@
       </w:rPr>
     </w:lvl>
   </w:abstractNum>
-  <w:abstractNum w:abstractNumId="16" w15:restartNumberingAfterBreak="0">
+  <w:abstractNum w:abstractNumId="17" w15:restartNumberingAfterBreak="0">
     <w:nsid w:val="7F581E0C"/>
     <w:multiLevelType w:val="hybridMultilevel"/>
     <w:tmpl w:val="E5E409C2"/>
@@ -3474,16 +4199,16 @@
     <w:abstractNumId w:val="4"/>
   </w:num>
   <w:num w:numId="11">
-    <w:abstractNumId w:val="16"/>
+    <w:abstractNumId w:val="17"/>
   </w:num>
   <w:num w:numId="12">
-    <w:abstractNumId w:val="14"/>
+    <w:abstractNumId w:val="15"/>
   </w:num>
   <w:num w:numId="13">
     <w:abstractNumId w:val="9"/>
   </w:num>
   <w:num w:numId="14">
-    <w:abstractNumId w:val="15"/>
+    <w:abstractNumId w:val="16"/>
   </w:num>
   <w:num w:numId="15">
     <w:abstractNumId w:val="2"/>
@@ -3492,13 +4217,16 @@
     <w:abstractNumId w:val="11"/>
   </w:num>
   <w:num w:numId="17">
+    <w:abstractNumId w:val="14"/>
+  </w:num>
+  <w:num w:numId="18">
     <w:abstractNumId w:val="13"/>
   </w:num>
 </w:numbering>
 </file>
 
 <file path=word/styles.xml><?xml version="1.0" encoding="utf-8"?>
-<w:styles xmlns:mc="http://schemas.openxmlformats.org/markup-compatibility/2006" xmlns:r="http://schemas.openxmlformats.org/officeDocument/2006/relationships" xmlns:w="http://schemas.openxmlformats.org/wordprocessingml/2006/main" xmlns:w14="http://schemas.microsoft.com/office/word/2010/wordml" xmlns:w15="http://schemas.microsoft.com/office/word/2012/wordml" xmlns:w16cex="http://schemas.microsoft.com/office/word/2018/wordml/cex" xmlns:w16cid="http://schemas.microsoft.com/office/word/2016/wordml/cid" xmlns:w16="http://schemas.microsoft.com/office/word/2018/wordml" xmlns:w16se="http://schemas.microsoft.com/office/word/2015/wordml/symex" mc:Ignorable="w14 w15 w16se w16cid w16 w16cex">
+<w:styles xmlns:mc="http://schemas.openxmlformats.org/markup-compatibility/2006" xmlns:r="http://schemas.openxmlformats.org/officeDocument/2006/relationships" xmlns:w="http://schemas.openxmlformats.org/wordprocessingml/2006/main" xmlns:w14="http://schemas.microsoft.com/office/word/2010/wordml" xmlns:w15="http://schemas.microsoft.com/office/word/2012/wordml" xmlns:w16cid="http://schemas.microsoft.com/office/word/2016/wordml/cid" xmlns:w16se="http://schemas.microsoft.com/office/word/2015/wordml/symex" mc:Ignorable="w14 w15 w16se w16cid">
   <w:docDefaults>
     <w:rPrDefault>
       <w:rPr>

</xml_diff>

<commit_message>
Update CH Robinson and Telsoft work experience
</commit_message>
<xml_diff>
--- a/Resume.docx
+++ b/Resume.docx
@@ -9,8 +9,13 @@
       <w:r>
         <w:softHyphen/>
       </w:r>
-      <w:r>
-        <w:t>An Nguyen</w:t>
+      <w:proofErr w:type="gramStart"/>
+      <w:r>
+        <w:t>An</w:t>
+      </w:r>
+      <w:proofErr w:type="gramEnd"/>
+      <w:r>
+        <w:t xml:space="preserve"> Nguyen</w:t>
       </w:r>
     </w:p>
     <w:p>
@@ -154,7 +159,14 @@
         <w:rPr>
           <w:rStyle w:val="Heading2Char"/>
         </w:rPr>
-        <w:t>Video Game Development Club</w:t>
+        <w:t xml:space="preserve">Video Game Development </w:t>
+      </w:r>
+      <w:proofErr w:type="gramStart"/>
+      <w:r>
+        <w:rPr>
+          <w:rStyle w:val="Heading2Char"/>
+        </w:rPr>
+        <w:t>Club</w:t>
       </w:r>
       <w:r>
         <w:rPr>
@@ -172,6 +184,7 @@
         </w:rPr>
         <w:tab/>
       </w:r>
+      <w:proofErr w:type="gramEnd"/>
       <w:r>
         <w:rPr>
           <w:rFonts w:ascii="Arial" w:hAnsi="Arial" w:cs="Arial"/>
@@ -427,6 +440,7 @@
         <w:t xml:space="preserve">                                      </w:t>
       </w:r>
       <w:proofErr w:type="spellStart"/>
+      <w:proofErr w:type="gramStart"/>
       <w:r>
         <w:rPr>
           <w:rFonts w:ascii="Arial" w:hAnsi="Arial" w:cs="Arial"/>
@@ -436,6 +450,7 @@
         <w:t>Minneapolis,MN</w:t>
       </w:r>
       <w:proofErr w:type="spellEnd"/>
+      <w:proofErr w:type="gramEnd"/>
       <w:r>
         <w:rPr>
           <w:rFonts w:ascii="Arial" w:hAnsi="Arial" w:cs="Arial"/>
@@ -1043,6 +1058,7 @@
         <w:t xml:space="preserve">      </w:t>
       </w:r>
       <w:proofErr w:type="spellStart"/>
+      <w:proofErr w:type="gramStart"/>
       <w:r>
         <w:rPr>
           <w:rFonts w:ascii="Arial" w:hAnsi="Arial" w:cs="Arial"/>
@@ -1052,6 +1068,7 @@
         <w:t>Minneapolis,MN</w:t>
       </w:r>
       <w:proofErr w:type="spellEnd"/>
+      <w:proofErr w:type="gramEnd"/>
     </w:p>
     <w:p>
       <w:pPr>
@@ -1260,18 +1277,7 @@
           <w:color w:val="000000"/>
           <w:shd w:val="clear" w:color="auto" w:fill="FFFFFF"/>
         </w:rPr>
-        <w:t xml:space="preserve"> for Fal</w:t>
-      </w:r>
-      <w:bookmarkStart w:id="0" w:name="_GoBack"/>
-      <w:bookmarkEnd w:id="0"/>
-      <w:r>
-        <w:rPr>
-          <w:rFonts w:ascii="Arial" w:hAnsi="Arial" w:cs="Arial"/>
-          <w:bCs/>
-          <w:color w:val="000000"/>
-          <w:shd w:val="clear" w:color="auto" w:fill="FFFFFF"/>
-        </w:rPr>
-        <w:t>l 2020</w:t>
+        <w:t xml:space="preserve"> for Fall 2020</w:t>
       </w:r>
     </w:p>
     <w:p>
@@ -1586,7 +1592,18 @@
           <w:color w:val="000000"/>
           <w:shd w:val="clear" w:color="auto" w:fill="FFFFFF"/>
         </w:rPr>
-        <w:t xml:space="preserve">Proficient in Python, C++, C, Java, </w:t>
+        <w:t>Profici</w:t>
+      </w:r>
+      <w:bookmarkStart w:id="0" w:name="_GoBack"/>
+      <w:bookmarkEnd w:id="0"/>
+      <w:r>
+        <w:rPr>
+          <w:rFonts w:ascii="Arial" w:hAnsi="Arial" w:cs="Arial"/>
+          <w:b/>
+          <w:color w:val="000000"/>
+          <w:shd w:val="clear" w:color="auto" w:fill="FFFFFF"/>
+        </w:rPr>
+        <w:t xml:space="preserve">ent in Python, C++, C, Java, </w:t>
       </w:r>
       <w:proofErr w:type="spellStart"/>
       <w:r>
@@ -1618,6 +1635,7 @@
         <w:t xml:space="preserve">, </w:t>
       </w:r>
       <w:proofErr w:type="spellStart"/>
+      <w:proofErr w:type="gramStart"/>
       <w:r>
         <w:rPr>
           <w:rFonts w:ascii="Arial" w:hAnsi="Arial" w:cs="Arial"/>
@@ -1644,7 +1662,17 @@
           <w:color w:val="000000"/>
           <w:shd w:val="clear" w:color="auto" w:fill="FFFFFF"/>
         </w:rPr>
-        <w:t xml:space="preserve">, </w:t>
+        <w:t>,</w:t>
+      </w:r>
+      <w:proofErr w:type="gramEnd"/>
+      <w:r>
+        <w:rPr>
+          <w:rFonts w:ascii="Arial" w:hAnsi="Arial" w:cs="Arial"/>
+          <w:b/>
+          <w:color w:val="000000"/>
+          <w:shd w:val="clear" w:color="auto" w:fill="FFFFFF"/>
+        </w:rPr>
+        <w:t xml:space="preserve"> </w:t>
       </w:r>
       <w:proofErr w:type="spellStart"/>
       <w:r>
@@ -1826,7 +1854,6 @@
         </w:r>
       </w:hyperlink>
     </w:p>
-    <w:p/>
     <w:p>
       <w:pPr>
         <w:pBdr>
@@ -1983,6 +2010,7 @@
         <w:t xml:space="preserve">  </w:t>
       </w:r>
       <w:proofErr w:type="spellStart"/>
+      <w:proofErr w:type="gramStart"/>
       <w:r>
         <w:rPr>
           <w:rFonts w:ascii="Arial" w:hAnsi="Arial" w:cs="Arial"/>
@@ -1992,6 +2020,7 @@
         <w:t>Minneapolis,MN</w:t>
       </w:r>
       <w:proofErr w:type="spellEnd"/>
+      <w:proofErr w:type="gramEnd"/>
     </w:p>
     <w:p>
       <w:pPr>
@@ -2075,6 +2104,7 @@
         </w:rPr>
         <w:tab/>
       </w:r>
+      <w:proofErr w:type="gramStart"/>
       <w:r>
         <w:rPr>
           <w:rFonts w:ascii="Arial" w:hAnsi="Arial" w:cs="Arial"/>
@@ -2090,7 +2120,16 @@
           <w:color w:val="000000"/>
           <w:shd w:val="clear" w:color="auto" w:fill="FFFFFF"/>
         </w:rPr>
-        <w:t>August 2018 – May 2019</w:t>
+        <w:t>August</w:t>
+      </w:r>
+      <w:proofErr w:type="gramEnd"/>
+      <w:r>
+        <w:rPr>
+          <w:rFonts w:ascii="Arial" w:hAnsi="Arial" w:cs="Arial"/>
+          <w:color w:val="000000"/>
+          <w:shd w:val="clear" w:color="auto" w:fill="FFFFFF"/>
+        </w:rPr>
+        <w:t xml:space="preserve"> 2018 – May 2019</w:t>
       </w:r>
     </w:p>
     <w:p>

</xml_diff>